<commit_message>
added photos to personal section and got site back to needing info to complete
</commit_message>
<xml_diff>
--- a/other students.docx
+++ b/other students.docx
@@ -4,7 +4,42 @@
   <w:body>
     <w:p>
       <w:r>
-        <w:t>Carl Knight, while pursuing a Ph.D. from Manchester University, visited UC San Diego and worked with me for a quarter.  He is currently Lecturer in Politics at the University of Glasgow, Scotland.</w:t>
+        <w:t>WORK WITH OTHER STUDENTS</w:t>
+      </w:r>
+    </w:p>
+    <w:p/>
+    <w:p>
+      <w:proofErr w:type="spellStart"/>
+      <w:r>
+        <w:t>Eyyeon</w:t>
+      </w:r>
+      <w:proofErr w:type="spellEnd"/>
+      <w:r>
+        <w:t xml:space="preserve"> </w:t>
+      </w:r>
+      <w:r>
+        <w:t>Park is a South Korean</w:t>
+      </w:r>
+      <w:r>
+        <w:t xml:space="preserve"> graduate student in philosophy who visited UC </w:t>
+      </w:r>
+      <w:r>
+        <w:t>San Diego for an academic year and worked</w:t>
+      </w:r>
+      <w:r>
+        <w:t xml:space="preserve"> with me on issues in distributive justice.</w:t>
+      </w:r>
+    </w:p>
+    <w:p/>
+    <w:p>
+      <w:r>
+        <w:t xml:space="preserve">Carl Knight, while pursuing a Ph.D. from Manchester University, visited UC San Diego and worked with me </w:t>
+      </w:r>
+      <w:r>
+        <w:t xml:space="preserve">on “luck egalitarianism” </w:t>
+      </w:r>
+      <w:r>
+        <w:t>for a quarter.  He is currently Lecturer in Politics at the University of Glasgow, Scotland.</w:t>
       </w:r>
     </w:p>
     <w:p/>
@@ -15,44 +50,248 @@
       </w:r>
       <w:proofErr w:type="spellEnd"/>
       <w:r>
-        <w:t xml:space="preserve"> Grille visited at UC San Diego for a quarter, working on paternalism, </w:t>
+        <w:t xml:space="preserve"> Grille visited at UC San Diego for a quarter, working on paternalism, while he was pursuing graduate studies at KTH Royal Institute of Technology, Stockholm. He is currently senior lecturer in philosophy at Umea University, Sweden.</w:t>
+      </w:r>
+    </w:p>
+    <w:p/>
+    <w:p>
+      <w:r>
+        <w:t xml:space="preserve">Lars Christie: </w:t>
+      </w:r>
+      <w:r>
+        <w:t xml:space="preserve">I visited Oslo, Norway, briefly to provide assistance to Lars Christie in the final stages of his Ph.D. thesis </w:t>
+      </w:r>
+      <w:r>
+        <w:t>completion.  His topic was just war theory.  (I think I learned more from him than he did from me; that comment no doubt applies to other students with whom I have had the privilege of working.)</w:t>
+      </w:r>
+    </w:p>
+    <w:p/>
+    <w:p>
+      <w:r>
+        <w:t>Dong-</w:t>
+      </w:r>
+      <w:proofErr w:type="spellStart"/>
+      <w:r>
+        <w:t>Ryul</w:t>
+      </w:r>
+      <w:proofErr w:type="spellEnd"/>
+      <w:r>
+        <w:t xml:space="preserve"> </w:t>
+      </w:r>
+      <w:proofErr w:type="spellStart"/>
+      <w:r>
+        <w:t>Choo</w:t>
+      </w:r>
+      <w:proofErr w:type="spellEnd"/>
+      <w:r>
+        <w:t xml:space="preserve"> was never my student, but I was fortunate to be able to work with him for a year on egalitarian justice theories while he was on sabbatical leave.  He teaches at </w:t>
+      </w:r>
+      <w:proofErr w:type="spellStart"/>
+      <w:r>
+        <w:t>Hallym</w:t>
+      </w:r>
+      <w:proofErr w:type="spellEnd"/>
+      <w:r>
+        <w:t xml:space="preserve"> University in South Korea.</w:t>
+      </w:r>
+    </w:p>
+    <w:p/>
+    <w:p>
+      <w:r>
+        <w:t>*************</w:t>
+      </w:r>
+    </w:p>
+    <w:p>
+      <w:r>
+        <w:t xml:space="preserve">Cory </w:t>
+      </w:r>
+      <w:proofErr w:type="spellStart"/>
+      <w:r>
+        <w:t>Davia</w:t>
+      </w:r>
+      <w:proofErr w:type="spellEnd"/>
+      <w:r>
+        <w:t xml:space="preserve"> is nearing completion of a Ph.D. thesis with the title “A Defense of Hybrid Voluntarism.” I am a member of his thesis committee.</w:t>
+      </w:r>
+    </w:p>
+    <w:p/>
+    <w:p>
+      <w:r>
+        <w:t xml:space="preserve">Jonathan </w:t>
+      </w:r>
+      <w:proofErr w:type="spellStart"/>
+      <w:r>
+        <w:t>Knutzen</w:t>
+      </w:r>
+      <w:proofErr w:type="spellEnd"/>
+      <w:r>
+        <w:t xml:space="preserve"> advanced to candidacy in fall, 2017 and is working on a Ph.D. thesis on the topic of autonomy.  I am a member of his committee.</w:t>
+      </w:r>
+    </w:p>
+    <w:p/>
+    <w:p>
+      <w:r>
+        <w:t>Ryan Stringer completed all requirements for the Ph.D. in winter, 2019.  His thesis topic was the “Nature and Normativity of Love and Friendship.  I was a member of his thesis committee.</w:t>
+      </w:r>
+    </w:p>
+    <w:p/>
+    <w:p>
+      <w:r>
+        <w:t xml:space="preserve">Per-Erik Milam graduated with a Ph.D. in 2013.  </w:t>
+      </w:r>
+      <w:proofErr w:type="gramStart"/>
+      <w:r>
+        <w:t>His thesis topic on the reactive attitudes.</w:t>
+      </w:r>
+      <w:proofErr w:type="gramEnd"/>
+      <w:r>
+        <w:t xml:space="preserve">   I was a member of his thesis committee.</w:t>
+      </w:r>
+    </w:p>
+    <w:p/>
+    <w:p>
+      <w:r>
+        <w:t xml:space="preserve">Erick Ramirez </w:t>
+      </w:r>
+      <w:r>
+        <w:t xml:space="preserve">earned a Ph. D. degree in 2011.  </w:t>
+      </w:r>
+      <w:r>
+        <w:t>His thesis topic was “Toward a Sensible Sentimentalism.” I was a member of his committee.</w:t>
+      </w:r>
+    </w:p>
+    <w:p/>
+    <w:p>
+      <w:r>
+        <w:t xml:space="preserve">Charlie </w:t>
+      </w:r>
+      <w:proofErr w:type="spellStart"/>
+      <w:r>
+        <w:t>Kurth</w:t>
+      </w:r>
+      <w:proofErr w:type="spellEnd"/>
+      <w:r>
+        <w:t xml:space="preserve"> earned a Ph. D. in 2010.  His dissertation topic was “Rethinking the Objectivity of Ethics.”  I was member of his committee.</w:t>
+      </w:r>
+      <w:r>
+        <w:t xml:space="preserve"> </w:t>
+      </w:r>
+    </w:p>
+    <w:p/>
+    <w:p>
+      <w:r>
+        <w:t>Nina Brewer-Davis earned a Ph.D. in 2009. Her thesis topic was “Political Obligation through Connectedness.”  I was a member of her thesis committee.</w:t>
+      </w:r>
+    </w:p>
+    <w:p/>
+    <w:p>
+      <w:r>
+        <w:lastRenderedPageBreak/>
+        <w:t xml:space="preserve">Earlier, I </w:t>
+      </w:r>
+      <w:r>
+        <w:t xml:space="preserve">served on the Ph.D. committees of Anna </w:t>
+      </w:r>
+      <w:proofErr w:type="spellStart"/>
+      <w:r>
+        <w:t>Alxandrova</w:t>
+      </w:r>
+      <w:proofErr w:type="spellEnd"/>
+      <w:r>
+        <w:t xml:space="preserve"> (2006) and Luke Robinson (2005)</w:t>
+      </w:r>
+      <w:r>
+        <w:t>. Her topic was</w:t>
       </w:r>
       <w:bookmarkStart w:id="0" w:name="_GoBack"/>
       <w:bookmarkEnd w:id="0"/>
       <w:r>
-        <w:t>while he was pursuing graduate studies at KTH Royal Institute of Technology, Stockholm. He is currently senior lecturer in philosophy at Umea University, Sweden.</w:t>
-      </w:r>
-    </w:p>
-    <w:p/>
-    <w:p>
-      <w:r>
-        <w:t>Dong-</w:t>
-      </w:r>
-      <w:proofErr w:type="spellStart"/>
-      <w:r>
-        <w:t>Ryul</w:t>
-      </w:r>
-      <w:proofErr w:type="spellEnd"/>
+        <w:t xml:space="preserve"> “Methods and causes in Social Science”; his was “The Metaphysics of Morality: a </w:t>
+      </w:r>
+      <w:proofErr w:type="spellStart"/>
+      <w:r>
+        <w:t>Dispositionalist</w:t>
+      </w:r>
+      <w:proofErr w:type="spellEnd"/>
+      <w:r>
+        <w:t xml:space="preserve"> Account.”</w:t>
+      </w:r>
       <w:r>
         <w:t xml:space="preserve"> </w:t>
       </w:r>
-      <w:proofErr w:type="spellStart"/>
-      <w:r>
-        <w:t>Choo</w:t>
-      </w:r>
-      <w:proofErr w:type="spellEnd"/>
-      <w:r>
-        <w:t xml:space="preserve"> was never my student, but I was fortunate to be able to work with him for a year on egalitarian justice theories while he was on sabbatical leave.  He teaches at </w:t>
-      </w:r>
-      <w:proofErr w:type="spellStart"/>
-      <w:r>
-        <w:t>Hallym</w:t>
-      </w:r>
-      <w:proofErr w:type="spellEnd"/>
-      <w:r>
-        <w:t xml:space="preserve"> University in South Korea.</w:t>
-      </w:r>
-    </w:p>
+    </w:p>
+    <w:p/>
+    <w:p/>
+    <w:p>
+      <w:r>
+        <w:t xml:space="preserve">I have served as a member of the thesis committees of two UC Irvine students—Daniel </w:t>
+      </w:r>
+      <w:proofErr w:type="spellStart"/>
+      <w:r>
+        <w:t>Pilchman</w:t>
+      </w:r>
+      <w:proofErr w:type="spellEnd"/>
+      <w:r>
+        <w:t xml:space="preserve"> in 2014 and Casey Hall in 2013.  </w:t>
+      </w:r>
+      <w:proofErr w:type="spellStart"/>
+      <w:r>
+        <w:t>Pilchman’s</w:t>
+      </w:r>
+      <w:proofErr w:type="spellEnd"/>
+      <w:r>
+        <w:t xml:space="preserve"> topic was “A Practice Theory of International Law”; Hall’s was “Shame, Humiliation, and Punishment in the Liberal Society.”</w:t>
+      </w:r>
+    </w:p>
+    <w:p/>
+    <w:p>
+      <w:r>
+        <w:t xml:space="preserve">Brad </w:t>
+      </w:r>
+      <w:proofErr w:type="spellStart"/>
+      <w:r>
+        <w:t>McHose</w:t>
+      </w:r>
+      <w:proofErr w:type="spellEnd"/>
+      <w:r>
+        <w:t xml:space="preserve"> earned a Ph.D. from UCLA in 2007; I was a member of his thesis committee.</w:t>
+      </w:r>
+    </w:p>
+    <w:p/>
+    <w:p/>
+    <w:p>
+      <w:r>
+        <w:t>*******************</w:t>
+      </w:r>
+    </w:p>
+    <w:p>
+      <w:r>
+        <w:t>WORK WITH UNDERGRADUATES</w:t>
+      </w:r>
+    </w:p>
+    <w:p>
+      <w:r>
+        <w:t xml:space="preserve">I will be mentoring two undergraduate students who will be working on Honors in Philosophy in fall 2019 and winter 2020.  David Richman will be working on broadly </w:t>
+      </w:r>
+      <w:proofErr w:type="spellStart"/>
+      <w:r>
+        <w:t>Lockean</w:t>
+      </w:r>
+      <w:proofErr w:type="spellEnd"/>
+      <w:r>
+        <w:t xml:space="preserve"> libertarian critiques of liberal egalitarian theories of distributive justice.  Aaron </w:t>
+      </w:r>
+      <w:proofErr w:type="spellStart"/>
+      <w:r>
+        <w:t>Chipp</w:t>
+      </w:r>
+      <w:proofErr w:type="spellEnd"/>
+      <w:r>
+        <w:t>-Miller will be working either on workplace hierarchy and arguments for workplace democracy or alternatively on the ethics of eating meat.</w:t>
+      </w:r>
+    </w:p>
+    <w:p/>
+    <w:p/>
     <w:sectPr>
       <w:pgSz w:w="12240" w:h="15840"/>
       <w:pgMar w:top="1440" w:right="1800" w:bottom="1440" w:left="1800" w:header="720" w:footer="720" w:gutter="0"/>

</xml_diff>